<commit_message>
Subo notebook con trabajo completo, además texto del informe y excel con modelo de las tablas
</commit_message>
<xml_diff>
--- a/Taller 2/Informe Taller2.docx
+++ b/Taller 2/Informe Taller2.docx
@@ -35,6 +35,17 @@
           <w:lang w:val="es-ES"/>
         </w:rPr>
         <w:t xml:space="preserve"> de Ocupados en 13 ciudades</w:t>
+      </w:r>
+      <w:r>
+        <w:rPr>
+          <w:rFonts w:ascii="Times New Roman" w:hAnsi="Times New Roman" w:cs="Times New Roman"/>
+          <w:b/>
+          <w:bCs/>
+          <w:sz w:val="28"/>
+          <w:szCs w:val="28"/>
+          <w:lang w:val="es-ES"/>
+        </w:rPr>
+        <w:t xml:space="preserve"> - Taller 2</w:t>
       </w:r>
     </w:p>
     <w:p>
@@ -140,7 +151,51 @@
           <w:szCs w:val="18"/>
           <w:lang w:val="es-ES"/>
         </w:rPr>
-        <w:t xml:space="preserve">la cantidad de personas ocupadas en 13 ciudades usando un modelo de serie de </w:t>
+        <w:t xml:space="preserve">la cantidad de personas ocupadas en 13 ciudades usando </w:t>
+      </w:r>
+      <w:r>
+        <w:rPr>
+          <w:rFonts w:ascii="Times New Roman" w:hAnsi="Times New Roman" w:cs="Times New Roman"/>
+          <w:b/>
+          <w:bCs/>
+          <w:sz w:val="18"/>
+          <w:szCs w:val="18"/>
+          <w:lang w:val="es-ES"/>
+        </w:rPr>
+        <w:t xml:space="preserve">nuevos modelos </w:t>
+      </w:r>
+      <w:r>
+        <w:rPr>
+          <w:rFonts w:ascii="Times New Roman" w:hAnsi="Times New Roman" w:cs="Times New Roman"/>
+          <w:b/>
+          <w:bCs/>
+          <w:sz w:val="18"/>
+          <w:szCs w:val="18"/>
+          <w:lang w:val="es-ES"/>
+        </w:rPr>
+        <w:t>de serie</w:t>
+      </w:r>
+      <w:r>
+        <w:rPr>
+          <w:rFonts w:ascii="Times New Roman" w:hAnsi="Times New Roman" w:cs="Times New Roman"/>
+          <w:b/>
+          <w:bCs/>
+          <w:sz w:val="18"/>
+          <w:szCs w:val="18"/>
+          <w:lang w:val="es-ES"/>
+        </w:rPr>
+        <w:t>s</w:t>
+      </w:r>
+      <w:r>
+        <w:rPr>
+          <w:rFonts w:ascii="Times New Roman" w:hAnsi="Times New Roman" w:cs="Times New Roman"/>
+          <w:b/>
+          <w:bCs/>
+          <w:sz w:val="18"/>
+          <w:szCs w:val="18"/>
+          <w:lang w:val="es-ES"/>
+        </w:rPr>
+        <w:t xml:space="preserve"> de </w:t>
       </w:r>
       <w:r>
         <w:rPr>
@@ -445,6 +500,7 @@
       <w:r>
         <w:rPr>
           <w:rFonts w:ascii="Times New Roman" w:hAnsi="Times New Roman" w:cs="Times New Roman"/>
+          <w:noProof/>
           <w:lang w:val="es-ES"/>
         </w:rPr>
         <w:drawing>
@@ -1988,6 +2044,7 @@
   <w:style w:type="character" w:default="1" w:styleId="Fuentedeprrafopredeter">
     <w:name w:val="Default Paragraph Font"/>
     <w:uiPriority w:val="1"/>
+    <w:semiHidden/>
     <w:unhideWhenUsed/>
   </w:style>
   <w:style w:type="table" w:default="1" w:styleId="Tablanormal">

</xml_diff>